<commit_message>
Ver 0.2: Timer fixed; Calculators producing incorrect results
</commit_message>
<xml_diff>
--- a/Fibonacci Sequence Program - Test Diary.docx
+++ b/Fibonacci Sequence Program - Test Diary.docx
@@ -115,6 +115,98 @@
       </w:pPr>
       <w:r>
         <w:t>Proposed solution is to add a setResultTime() call at the end of the endTimer() method in Timer</w:t>
+      </w:r>
+    </w:p>
+    <w:p>
+      <w:r>
+        <w:t>Ver 0.2</w:t>
+      </w:r>
+    </w:p>
+    <w:p>
+      <w:pPr>
+        <w:pStyle w:val="ListParagraph"/>
+        <w:numPr>
+          <w:ilvl w:val="0"/>
+          <w:numId w:val="2"/>
+        </w:numPr>
+      </w:pPr>
+      <w:r>
+        <w:t>Ran program using fValue = 5.</w:t>
+      </w:r>
+    </w:p>
+    <w:p>
+      <w:pPr>
+        <w:pStyle w:val="ListParagraph"/>
+        <w:numPr>
+          <w:ilvl w:val="0"/>
+          <w:numId w:val="2"/>
+        </w:numPr>
+      </w:pPr>
+      <w:r>
+        <w:t>Timer issue appears to be resolved.</w:t>
+      </w:r>
+    </w:p>
+    <w:p>
+      <w:pPr>
+        <w:pStyle w:val="ListParagraph"/>
+        <w:numPr>
+          <w:ilvl w:val="0"/>
+          <w:numId w:val="2"/>
+        </w:numPr>
+      </w:pPr>
+      <w:r>
+        <w:t xml:space="preserve">Results: </w:t>
+      </w:r>
+    </w:p>
+    <w:p>
+      <w:pPr>
+        <w:pStyle w:val="ListParagraph"/>
+        <w:numPr>
+          <w:ilvl w:val="1"/>
+          <w:numId w:val="2"/>
+        </w:numPr>
+      </w:pPr>
+      <w:r>
+        <w:t>Iterative Calculator shows 16 instead of 5</w:t>
+      </w:r>
+    </w:p>
+    <w:p>
+      <w:pPr>
+        <w:pStyle w:val="ListParagraph"/>
+        <w:numPr>
+          <w:ilvl w:val="2"/>
+          <w:numId w:val="2"/>
+        </w:numPr>
+      </w:pPr>
+      <w:r>
+        <w:t>Re-work logic around Fibonacci calculation</w:t>
+      </w:r>
+    </w:p>
+    <w:p>
+      <w:pPr>
+        <w:pStyle w:val="ListParagraph"/>
+        <w:numPr>
+          <w:ilvl w:val="1"/>
+          <w:numId w:val="2"/>
+        </w:numPr>
+      </w:pPr>
+      <w:r>
+        <w:t xml:space="preserve">Recursive Calculator shows </w:t>
+      </w:r>
+      <w:r>
+        <w:t>0 instead of 5</w:t>
+      </w:r>
+    </w:p>
+    <w:p>
+      <w:pPr>
+        <w:pStyle w:val="ListParagraph"/>
+        <w:numPr>
+          <w:ilvl w:val="2"/>
+          <w:numId w:val="2"/>
+        </w:numPr>
+      </w:pPr>
+      <w:r>
+        <w:t>Most likely an issue with triggering recursion or overwriting fResult back to zero</w:t>
       </w:r>
     </w:p>
     <w:sectPr>
@@ -242,8 +334,124 @@
       </w:rPr>
     </w:lvl>
   </w:abstractNum>
+  <w:abstractNum w:abstractNumId="1" w15:restartNumberingAfterBreak="0">
+    <w:nsid w:val="325D65F3"/>
+    <w:multiLevelType w:val="hybridMultilevel"/>
+    <w:tmpl w:val="C10EA7A6"/>
+    <w:lvl w:ilvl="0" w:tplc="04090001">
+      <w:start w:val="1"/>
+      <w:numFmt w:val="bullet"/>
+      <w:lvlText w:val=""/>
+      <w:lvlJc w:val="left"/>
+      <w:pPr>
+        <w:ind w:left="720" w:hanging="360"/>
+      </w:pPr>
+      <w:rPr>
+        <w:rFonts w:ascii="Symbol" w:hAnsi="Symbol" w:hint="default"/>
+      </w:rPr>
+    </w:lvl>
+    <w:lvl w:ilvl="1" w:tplc="04090003">
+      <w:start w:val="1"/>
+      <w:numFmt w:val="bullet"/>
+      <w:lvlText w:val="o"/>
+      <w:lvlJc w:val="left"/>
+      <w:pPr>
+        <w:ind w:left="1440" w:hanging="360"/>
+      </w:pPr>
+      <w:rPr>
+        <w:rFonts w:ascii="Courier New" w:hAnsi="Courier New" w:cs="Courier New" w:hint="default"/>
+      </w:rPr>
+    </w:lvl>
+    <w:lvl w:ilvl="2" w:tplc="04090005">
+      <w:start w:val="1"/>
+      <w:numFmt w:val="bullet"/>
+      <w:lvlText w:val=""/>
+      <w:lvlJc w:val="left"/>
+      <w:pPr>
+        <w:ind w:left="2160" w:hanging="360"/>
+      </w:pPr>
+      <w:rPr>
+        <w:rFonts w:ascii="Wingdings" w:hAnsi="Wingdings" w:hint="default"/>
+      </w:rPr>
+    </w:lvl>
+    <w:lvl w:ilvl="3" w:tplc="04090001" w:tentative="1">
+      <w:start w:val="1"/>
+      <w:numFmt w:val="bullet"/>
+      <w:lvlText w:val=""/>
+      <w:lvlJc w:val="left"/>
+      <w:pPr>
+        <w:ind w:left="2880" w:hanging="360"/>
+      </w:pPr>
+      <w:rPr>
+        <w:rFonts w:ascii="Symbol" w:hAnsi="Symbol" w:hint="default"/>
+      </w:rPr>
+    </w:lvl>
+    <w:lvl w:ilvl="4" w:tplc="04090003" w:tentative="1">
+      <w:start w:val="1"/>
+      <w:numFmt w:val="bullet"/>
+      <w:lvlText w:val="o"/>
+      <w:lvlJc w:val="left"/>
+      <w:pPr>
+        <w:ind w:left="3600" w:hanging="360"/>
+      </w:pPr>
+      <w:rPr>
+        <w:rFonts w:ascii="Courier New" w:hAnsi="Courier New" w:cs="Courier New" w:hint="default"/>
+      </w:rPr>
+    </w:lvl>
+    <w:lvl w:ilvl="5" w:tplc="04090005" w:tentative="1">
+      <w:start w:val="1"/>
+      <w:numFmt w:val="bullet"/>
+      <w:lvlText w:val=""/>
+      <w:lvlJc w:val="left"/>
+      <w:pPr>
+        <w:ind w:left="4320" w:hanging="360"/>
+      </w:pPr>
+      <w:rPr>
+        <w:rFonts w:ascii="Wingdings" w:hAnsi="Wingdings" w:hint="default"/>
+      </w:rPr>
+    </w:lvl>
+    <w:lvl w:ilvl="6" w:tplc="04090001" w:tentative="1">
+      <w:start w:val="1"/>
+      <w:numFmt w:val="bullet"/>
+      <w:lvlText w:val=""/>
+      <w:lvlJc w:val="left"/>
+      <w:pPr>
+        <w:ind w:left="5040" w:hanging="360"/>
+      </w:pPr>
+      <w:rPr>
+        <w:rFonts w:ascii="Symbol" w:hAnsi="Symbol" w:hint="default"/>
+      </w:rPr>
+    </w:lvl>
+    <w:lvl w:ilvl="7" w:tplc="04090003" w:tentative="1">
+      <w:start w:val="1"/>
+      <w:numFmt w:val="bullet"/>
+      <w:lvlText w:val="o"/>
+      <w:lvlJc w:val="left"/>
+      <w:pPr>
+        <w:ind w:left="5760" w:hanging="360"/>
+      </w:pPr>
+      <w:rPr>
+        <w:rFonts w:ascii="Courier New" w:hAnsi="Courier New" w:cs="Courier New" w:hint="default"/>
+      </w:rPr>
+    </w:lvl>
+    <w:lvl w:ilvl="8" w:tplc="04090005" w:tentative="1">
+      <w:start w:val="1"/>
+      <w:numFmt w:val="bullet"/>
+      <w:lvlText w:val=""/>
+      <w:lvlJc w:val="left"/>
+      <w:pPr>
+        <w:ind w:left="6480" w:hanging="360"/>
+      </w:pPr>
+      <w:rPr>
+        <w:rFonts w:ascii="Wingdings" w:hAnsi="Wingdings" w:hint="default"/>
+      </w:rPr>
+    </w:lvl>
+  </w:abstractNum>
   <w:num w:numId="1">
     <w:abstractNumId w:val="0"/>
+  </w:num>
+  <w:num w:numId="2">
+    <w:abstractNumId w:val="1"/>
   </w:num>
 </w:numbering>
 </file>

</xml_diff>

<commit_message>
Ver 0.3: All requirements have been met. Ready for full deployment.
</commit_message>
<xml_diff>
--- a/Fibonacci Sequence Program - Test Diary.docx
+++ b/Fibonacci Sequence Program - Test Diary.docx
@@ -24,7 +24,15 @@
         </w:numPr>
       </w:pPr>
       <w:r>
-        <w:t>Ran program using fValue = 5.</w:t>
+        <w:t xml:space="preserve">Ran program using </w:t>
+      </w:r>
+      <w:proofErr w:type="spellStart"/>
+      <w:r>
+        <w:t>fValue</w:t>
+      </w:r>
+      <w:proofErr w:type="spellEnd"/>
+      <w:r>
+        <w:t xml:space="preserve"> = 5.</w:t>
       </w:r>
     </w:p>
     <w:p>
@@ -36,7 +44,20 @@
         </w:numPr>
       </w:pPr>
       <w:r>
-        <w:t>Results: both FibonacciCalculator objects reported values of 0 instead of 5.</w:t>
+        <w:t xml:space="preserve">Results: </w:t>
+      </w:r>
+      <w:proofErr w:type="gramStart"/>
+      <w:r>
+        <w:t xml:space="preserve">both </w:t>
+      </w:r>
+      <w:proofErr w:type="spellStart"/>
+      <w:r>
+        <w:t>FibonacciCalculator</w:t>
+      </w:r>
+      <w:proofErr w:type="spellEnd"/>
+      <w:proofErr w:type="gramEnd"/>
+      <w:r>
+        <w:t xml:space="preserve"> objects reported values of 0 instead of 5.</w:t>
       </w:r>
     </w:p>
     <w:p>
@@ -51,7 +72,31 @@
         <w:t xml:space="preserve">Problem is in the calculation logic </w:t>
       </w:r>
       <w:r>
-        <w:t>of both FibonacciCalculator and RecursiveFibonacciCalculator. Both use a variable to represent the previous number in the sequence initializing it to zero. Because the variable that stores the resulting value is also set to zero, prevNumber never increases.</w:t>
+        <w:t xml:space="preserve">of both </w:t>
+      </w:r>
+      <w:proofErr w:type="spellStart"/>
+      <w:r>
+        <w:t>FibonacciCalculator</w:t>
+      </w:r>
+      <w:proofErr w:type="spellEnd"/>
+      <w:r>
+        <w:t xml:space="preserve"> and </w:t>
+      </w:r>
+      <w:proofErr w:type="spellStart"/>
+      <w:r>
+        <w:t>RecursiveFibonacciCalculator</w:t>
+      </w:r>
+      <w:proofErr w:type="spellEnd"/>
+      <w:r>
+        <w:t xml:space="preserve">. Both use a variable to represent the previous number in the sequence initializing it to zero. Because the variable that stores the resulting value is also set to zero, </w:t>
+      </w:r>
+      <w:proofErr w:type="spellStart"/>
+      <w:r>
+        <w:t>prevNumber</w:t>
+      </w:r>
+      <w:proofErr w:type="spellEnd"/>
+      <w:r>
+        <w:t xml:space="preserve"> never increases.</w:t>
       </w:r>
     </w:p>
     <w:p>
@@ -63,7 +108,15 @@
         </w:numPr>
       </w:pPr>
       <w:r>
-        <w:t xml:space="preserve">The proposed solution would be to initialize prevNumber to 1 instead of zero. </w:t>
+        <w:t xml:space="preserve">The proposed solution would be to initialize </w:t>
+      </w:r>
+      <w:proofErr w:type="spellStart"/>
+      <w:r>
+        <w:t>prevNumber</w:t>
+      </w:r>
+      <w:proofErr w:type="spellEnd"/>
+      <w:r>
+        <w:t xml:space="preserve"> to 1 instead of zero. </w:t>
       </w:r>
     </w:p>
     <w:p>
@@ -75,7 +128,20 @@
         </w:numPr>
       </w:pPr>
       <w:r>
-        <w:t>Time: both FibonacciCalculator objects reported a calculation time of zero.</w:t>
+        <w:t xml:space="preserve">Time: </w:t>
+      </w:r>
+      <w:proofErr w:type="gramStart"/>
+      <w:r>
+        <w:t xml:space="preserve">both </w:t>
+      </w:r>
+      <w:proofErr w:type="spellStart"/>
+      <w:r>
+        <w:t>FibonacciCalculator</w:t>
+      </w:r>
+      <w:proofErr w:type="spellEnd"/>
+      <w:proofErr w:type="gramEnd"/>
+      <w:r>
+        <w:t xml:space="preserve"> objects reported a calculation time of zero.</w:t>
       </w:r>
     </w:p>
     <w:p>
@@ -102,7 +168,28 @@
         </w:numPr>
       </w:pPr>
       <w:r>
-        <w:t>Nothing ran the setResultTime() method to calculate the correct resultTime.</w:t>
+        <w:t xml:space="preserve">Nothing ran the </w:t>
+      </w:r>
+      <w:proofErr w:type="spellStart"/>
+      <w:proofErr w:type="gramStart"/>
+      <w:r>
+        <w:t>setResultTime</w:t>
+      </w:r>
+      <w:proofErr w:type="spellEnd"/>
+      <w:r>
+        <w:t>(</w:t>
+      </w:r>
+      <w:proofErr w:type="gramEnd"/>
+      <w:r>
+        <w:t xml:space="preserve">) method to calculate the correct </w:t>
+      </w:r>
+      <w:proofErr w:type="spellStart"/>
+      <w:r>
+        <w:t>resultTime</w:t>
+      </w:r>
+      <w:proofErr w:type="spellEnd"/>
+      <w:r>
+        <w:t>.</w:t>
       </w:r>
     </w:p>
     <w:p>
@@ -114,7 +201,28 @@
         </w:numPr>
       </w:pPr>
       <w:r>
-        <w:t>Proposed solution is to add a setResultTime() call at the end of the endTimer() method in Timer</w:t>
+        <w:t xml:space="preserve">Proposed solution is to add a </w:t>
+      </w:r>
+      <w:proofErr w:type="spellStart"/>
+      <w:proofErr w:type="gramStart"/>
+      <w:r>
+        <w:t>setResultTime</w:t>
+      </w:r>
+      <w:proofErr w:type="spellEnd"/>
+      <w:r>
+        <w:t>(</w:t>
+      </w:r>
+      <w:proofErr w:type="gramEnd"/>
+      <w:r>
+        <w:t xml:space="preserve">) call at the end of the </w:t>
+      </w:r>
+      <w:proofErr w:type="spellStart"/>
+      <w:r>
+        <w:t>endTimer</w:t>
+      </w:r>
+      <w:proofErr w:type="spellEnd"/>
+      <w:r>
+        <w:t>() method in Timer</w:t>
       </w:r>
     </w:p>
     <w:p>
@@ -131,7 +239,15 @@
         </w:numPr>
       </w:pPr>
       <w:r>
-        <w:t>Ran program using fValue = 5.</w:t>
+        <w:t xml:space="preserve">Ran program using </w:t>
+      </w:r>
+      <w:proofErr w:type="spellStart"/>
+      <w:r>
+        <w:t>fValue</w:t>
+      </w:r>
+      <w:proofErr w:type="spellEnd"/>
+      <w:r>
+        <w:t xml:space="preserve"> = 5.</w:t>
       </w:r>
     </w:p>
     <w:p>
@@ -167,8 +283,13 @@
         </w:numPr>
       </w:pPr>
       <w:r>
-        <w:t>Iterative Calculator shows 16 instead of 5</w:t>
-      </w:r>
+        <w:t xml:space="preserve">Iterative Calculator shows 16 instead of </w:t>
+      </w:r>
+      <w:proofErr w:type="gramStart"/>
+      <w:r>
+        <w:t>5</w:t>
+      </w:r>
+      <w:proofErr w:type="gramEnd"/>
     </w:p>
     <w:p>
       <w:pPr>
@@ -194,8 +315,13 @@
         <w:t xml:space="preserve">Recursive Calculator shows </w:t>
       </w:r>
       <w:r>
-        <w:t>0 instead of 5</w:t>
-      </w:r>
+        <w:t xml:space="preserve">0 instead of </w:t>
+      </w:r>
+      <w:proofErr w:type="gramStart"/>
+      <w:r>
+        <w:t>5</w:t>
+      </w:r>
+      <w:proofErr w:type="gramEnd"/>
     </w:p>
     <w:p>
       <w:pPr>
@@ -206,7 +332,84 @@
         </w:numPr>
       </w:pPr>
       <w:r>
-        <w:t>Most likely an issue with triggering recursion or overwriting fResult back to zero</w:t>
+        <w:t xml:space="preserve">Most likely an issue </w:t>
+      </w:r>
+      <w:r>
+        <w:t xml:space="preserve">of </w:t>
+      </w:r>
+      <w:r>
+        <w:t xml:space="preserve">overwriting </w:t>
+      </w:r>
+      <w:proofErr w:type="spellStart"/>
+      <w:r>
+        <w:t>fResult</w:t>
+      </w:r>
+      <w:proofErr w:type="spellEnd"/>
+      <w:r>
+        <w:t xml:space="preserve"> back to zero</w:t>
+      </w:r>
+    </w:p>
+    <w:p>
+      <w:r>
+        <w:t xml:space="preserve">Ver </w:t>
+      </w:r>
+      <w:r>
+        <w:t>0.3</w:t>
+      </w:r>
+    </w:p>
+    <w:p>
+      <w:pPr>
+        <w:pStyle w:val="ListParagraph"/>
+        <w:numPr>
+          <w:ilvl w:val="0"/>
+          <w:numId w:val="3"/>
+        </w:numPr>
+      </w:pPr>
+      <w:r>
+        <w:t xml:space="preserve">Ran program using </w:t>
+      </w:r>
+      <w:proofErr w:type="spellStart"/>
+      <w:r>
+        <w:t>fValue</w:t>
+      </w:r>
+      <w:proofErr w:type="spellEnd"/>
+      <w:r>
+        <w:t xml:space="preserve"> = 5.</w:t>
+      </w:r>
+    </w:p>
+    <w:p>
+      <w:pPr>
+        <w:pStyle w:val="ListParagraph"/>
+        <w:numPr>
+          <w:ilvl w:val="0"/>
+          <w:numId w:val="3"/>
+        </w:numPr>
+      </w:pPr>
+      <w:r>
+        <w:t xml:space="preserve">Fibonacci calculation logic has been resolved and </w:t>
+      </w:r>
+      <w:r>
+        <w:t xml:space="preserve">timing appears to be </w:t>
+      </w:r>
+      <w:proofErr w:type="gramStart"/>
+      <w:r>
+        <w:t>fairly consistent</w:t>
+      </w:r>
+      <w:proofErr w:type="gramEnd"/>
+      <w:r>
+        <w:t>.</w:t>
+      </w:r>
+    </w:p>
+    <w:p>
+      <w:pPr>
+        <w:pStyle w:val="ListParagraph"/>
+        <w:numPr>
+          <w:ilvl w:val="0"/>
+          <w:numId w:val="3"/>
+        </w:numPr>
+      </w:pPr>
+      <w:r>
+        <w:t>All requirements for the initial build have been met.</w:t>
       </w:r>
     </w:p>
     <w:sectPr>
@@ -447,11 +650,127 @@
       </w:rPr>
     </w:lvl>
   </w:abstractNum>
+  <w:abstractNum w:abstractNumId="2" w15:restartNumberingAfterBreak="0">
+    <w:nsid w:val="6F694E9E"/>
+    <w:multiLevelType w:val="hybridMultilevel"/>
+    <w:tmpl w:val="A84E2940"/>
+    <w:lvl w:ilvl="0" w:tplc="04090001">
+      <w:start w:val="1"/>
+      <w:numFmt w:val="bullet"/>
+      <w:lvlText w:val=""/>
+      <w:lvlJc w:val="left"/>
+      <w:pPr>
+        <w:ind w:left="720" w:hanging="360"/>
+      </w:pPr>
+      <w:rPr>
+        <w:rFonts w:ascii="Symbol" w:hAnsi="Symbol" w:hint="default"/>
+      </w:rPr>
+    </w:lvl>
+    <w:lvl w:ilvl="1" w:tplc="04090003" w:tentative="1">
+      <w:start w:val="1"/>
+      <w:numFmt w:val="bullet"/>
+      <w:lvlText w:val="o"/>
+      <w:lvlJc w:val="left"/>
+      <w:pPr>
+        <w:ind w:left="1440" w:hanging="360"/>
+      </w:pPr>
+      <w:rPr>
+        <w:rFonts w:ascii="Courier New" w:hAnsi="Courier New" w:cs="Courier New" w:hint="default"/>
+      </w:rPr>
+    </w:lvl>
+    <w:lvl w:ilvl="2" w:tplc="04090005" w:tentative="1">
+      <w:start w:val="1"/>
+      <w:numFmt w:val="bullet"/>
+      <w:lvlText w:val=""/>
+      <w:lvlJc w:val="left"/>
+      <w:pPr>
+        <w:ind w:left="2160" w:hanging="360"/>
+      </w:pPr>
+      <w:rPr>
+        <w:rFonts w:ascii="Wingdings" w:hAnsi="Wingdings" w:hint="default"/>
+      </w:rPr>
+    </w:lvl>
+    <w:lvl w:ilvl="3" w:tplc="04090001" w:tentative="1">
+      <w:start w:val="1"/>
+      <w:numFmt w:val="bullet"/>
+      <w:lvlText w:val=""/>
+      <w:lvlJc w:val="left"/>
+      <w:pPr>
+        <w:ind w:left="2880" w:hanging="360"/>
+      </w:pPr>
+      <w:rPr>
+        <w:rFonts w:ascii="Symbol" w:hAnsi="Symbol" w:hint="default"/>
+      </w:rPr>
+    </w:lvl>
+    <w:lvl w:ilvl="4" w:tplc="04090003" w:tentative="1">
+      <w:start w:val="1"/>
+      <w:numFmt w:val="bullet"/>
+      <w:lvlText w:val="o"/>
+      <w:lvlJc w:val="left"/>
+      <w:pPr>
+        <w:ind w:left="3600" w:hanging="360"/>
+      </w:pPr>
+      <w:rPr>
+        <w:rFonts w:ascii="Courier New" w:hAnsi="Courier New" w:cs="Courier New" w:hint="default"/>
+      </w:rPr>
+    </w:lvl>
+    <w:lvl w:ilvl="5" w:tplc="04090005" w:tentative="1">
+      <w:start w:val="1"/>
+      <w:numFmt w:val="bullet"/>
+      <w:lvlText w:val=""/>
+      <w:lvlJc w:val="left"/>
+      <w:pPr>
+        <w:ind w:left="4320" w:hanging="360"/>
+      </w:pPr>
+      <w:rPr>
+        <w:rFonts w:ascii="Wingdings" w:hAnsi="Wingdings" w:hint="default"/>
+      </w:rPr>
+    </w:lvl>
+    <w:lvl w:ilvl="6" w:tplc="04090001" w:tentative="1">
+      <w:start w:val="1"/>
+      <w:numFmt w:val="bullet"/>
+      <w:lvlText w:val=""/>
+      <w:lvlJc w:val="left"/>
+      <w:pPr>
+        <w:ind w:left="5040" w:hanging="360"/>
+      </w:pPr>
+      <w:rPr>
+        <w:rFonts w:ascii="Symbol" w:hAnsi="Symbol" w:hint="default"/>
+      </w:rPr>
+    </w:lvl>
+    <w:lvl w:ilvl="7" w:tplc="04090003" w:tentative="1">
+      <w:start w:val="1"/>
+      <w:numFmt w:val="bullet"/>
+      <w:lvlText w:val="o"/>
+      <w:lvlJc w:val="left"/>
+      <w:pPr>
+        <w:ind w:left="5760" w:hanging="360"/>
+      </w:pPr>
+      <w:rPr>
+        <w:rFonts w:ascii="Courier New" w:hAnsi="Courier New" w:cs="Courier New" w:hint="default"/>
+      </w:rPr>
+    </w:lvl>
+    <w:lvl w:ilvl="8" w:tplc="04090005" w:tentative="1">
+      <w:start w:val="1"/>
+      <w:numFmt w:val="bullet"/>
+      <w:lvlText w:val=""/>
+      <w:lvlJc w:val="left"/>
+      <w:pPr>
+        <w:ind w:left="6480" w:hanging="360"/>
+      </w:pPr>
+      <w:rPr>
+        <w:rFonts w:ascii="Wingdings" w:hAnsi="Wingdings" w:hint="default"/>
+      </w:rPr>
+    </w:lvl>
+  </w:abstractNum>
   <w:num w:numId="1">
     <w:abstractNumId w:val="0"/>
   </w:num>
   <w:num w:numId="2">
     <w:abstractNumId w:val="1"/>
+  </w:num>
+  <w:num w:numId="3">
+    <w:abstractNumId w:val="2"/>
   </w:num>
 </w:numbering>
 </file>

</xml_diff>